<commit_message>
added program and ss
</commit_message>
<xml_diff>
--- a/exp 2 COA.docx
+++ b/exp 2 COA.docx
@@ -932,6 +932,7 @@
                                   <w:dataBinding w:prefixMappings="xmlns:ns0='http://purl.org/dc/elements/1.1/' xmlns:ns1='http://schemas.openxmlformats.org/package/2006/metadata/core-properties' " w:xpath="/ns1:coreProperties[1]/ns0:subject[1]" w:storeItemID="{6C3C8BC8-F283-45AE-878A-BAB7291924A1}"/>
                                   <w:text/>
                                 </w:sdtPr>
+                                <w:sdtEndPr/>
                                 <w:sdtContent>
                                   <w:p>
                                     <w:pPr>
@@ -1042,6 +1043,7 @@
                             <w:dataBinding w:prefixMappings="xmlns:ns0='http://purl.org/dc/elements/1.1/' xmlns:ns1='http://schemas.openxmlformats.org/package/2006/metadata/core-properties' " w:xpath="/ns1:coreProperties[1]/ns0:subject[1]" w:storeItemID="{6C3C8BC8-F283-45AE-878A-BAB7291924A1}"/>
                             <w:text/>
                           </w:sdtPr>
+                          <w:sdtEndPr/>
                           <w:sdtContent>
                             <w:p>
                               <w:pPr>
@@ -1146,6 +1148,312 @@
       <w:r>
         <w:br/>
         <w:t>b) numbers are of 16 - bit</w:t>
+      </w:r>
+    </w:p>
+    <w:p/>
+    <w:p>
+      <w:pPr>
+        <w:pStyle w:val="Heading2"/>
+        <w:rPr>
+          <w:b/>
+          <w:bCs/>
+        </w:rPr>
+      </w:pPr>
+      <w:r>
+        <w:rPr>
+          <w:b/>
+          <w:bCs/>
+        </w:rPr>
+        <w:t xml:space="preserve">Theory: </w:t>
+      </w:r>
+    </w:p>
+    <w:p/>
+    <w:p>
+      <w:pPr>
+        <w:rPr>
+          <w:bCs/>
+        </w:rPr>
+      </w:pPr>
+      <w:r>
+        <w:rPr>
+          <w:bCs/>
+        </w:rPr>
+        <w:t>Instructions Used-</w:t>
+      </w:r>
+    </w:p>
+    <w:p>
+      <w:pPr>
+        <w:numPr>
+          <w:ilvl w:val="0"/>
+          <w:numId w:val="5"/>
+        </w:numPr>
+        <w:spacing w:line="360" w:lineRule="auto"/>
+        <w:rPr>
+          <w:lang w:val="en-IN"/>
+        </w:rPr>
+      </w:pPr>
+      <w:r>
+        <w:rPr>
+          <w:b/>
+          <w:bCs/>
+          <w:lang w:val="en-IN"/>
+        </w:rPr>
+        <w:t>MVI</w:t>
+      </w:r>
+      <w:r>
+        <w:rPr>
+          <w:lang w:val="en-IN"/>
+        </w:rPr>
+        <w:t xml:space="preserve"> (Move immediate 8-bit) - The 8-bit data is stored in the destination</w:t>
+      </w:r>
+      <w:r>
+        <w:rPr>
+          <w:lang w:val="en-IN"/>
+        </w:rPr>
+        <w:t xml:space="preserve"> </w:t>
+      </w:r>
+      <w:r>
+        <w:rPr>
+          <w:lang w:val="en-IN"/>
+        </w:rPr>
+        <w:t>register or M, data memory. If the operand is a memory location, its location is</w:t>
+      </w:r>
+      <w:r>
+        <w:rPr>
+          <w:lang w:val="en-IN"/>
+        </w:rPr>
+        <w:t xml:space="preserve"> </w:t>
+      </w:r>
+      <w:r>
+        <w:rPr>
+          <w:lang w:val="en-IN"/>
+        </w:rPr>
+        <w:t>specified by the contents of the HL registers. Example: MVI B, 57H or MVI M, 57H</w:t>
+      </w:r>
+    </w:p>
+    <w:p>
+      <w:pPr>
+        <w:numPr>
+          <w:ilvl w:val="0"/>
+          <w:numId w:val="5"/>
+        </w:numPr>
+        <w:spacing w:line="360" w:lineRule="auto"/>
+        <w:rPr>
+          <w:lang w:val="en-IN"/>
+        </w:rPr>
+      </w:pPr>
+      <w:r>
+        <w:rPr>
+          <w:b/>
+          <w:bCs/>
+          <w:lang w:val="en-IN"/>
+        </w:rPr>
+        <w:t>ADD</w:t>
+      </w:r>
+      <w:r>
+        <w:rPr>
+          <w:lang w:val="en-IN"/>
+        </w:rPr>
+        <w:t xml:space="preserve"> (Add register or memory to accumulator) - The contents of the operand (register or memory) are added to the contents of the accumulator and </w:t>
+      </w:r>
+      <w:r>
+        <w:rPr>
+          <w:lang w:val="en-IN"/>
+        </w:rPr>
+        <w:t xml:space="preserve">the </w:t>
+      </w:r>
+      <w:r>
+        <w:rPr>
+          <w:lang w:val="en-IN"/>
+        </w:rPr>
+        <w:t>result is stored in the accumulator. If the operand is a memory location, it</w:t>
+      </w:r>
+      <w:r>
+        <w:rPr>
+          <w:lang w:val="en-IN"/>
+        </w:rPr>
+        <w:t xml:space="preserve">s </w:t>
+      </w:r>
+      <w:r>
+        <w:rPr>
+          <w:lang w:val="en-IN"/>
+        </w:rPr>
+        <w:t>location is specified by the contents of the HL registers. All flags are modified to reflect the result of the addition. Example: ADD B or ADD M</w:t>
+      </w:r>
+    </w:p>
+    <w:p>
+      <w:pPr>
+        <w:numPr>
+          <w:ilvl w:val="0"/>
+          <w:numId w:val="5"/>
+        </w:numPr>
+        <w:spacing w:line="360" w:lineRule="auto"/>
+        <w:rPr>
+          <w:lang w:val="en-IN"/>
+        </w:rPr>
+      </w:pPr>
+      <w:r>
+        <w:rPr>
+          <w:b/>
+        </w:rPr>
+        <w:t xml:space="preserve">MOV </w:t>
+      </w:r>
+      <w:r>
+        <w:rPr>
+          <w:bCs/>
+        </w:rPr>
+        <w:t>(</w:t>
+      </w:r>
+      <w:r>
+        <w:rPr>
+          <w:lang w:val="en-IN"/>
+        </w:rPr>
+        <w:t>Copy from source to destination) - This instruction copies the contents of the source register into the destination register; the contents of the source register are not altered. If one of the operands is a memory location, its location is specified by the contents of the HL registers.</w:t>
+      </w:r>
+      <w:r>
+        <w:rPr>
+          <w:lang w:val="en-IN"/>
+        </w:rPr>
+        <w:t xml:space="preserve"> </w:t>
+      </w:r>
+      <w:r>
+        <w:rPr>
+          <w:lang w:val="en-IN"/>
+        </w:rPr>
+        <w:t>Example: MOV B, C or MOV B, M</w:t>
+      </w:r>
+    </w:p>
+    <w:p>
+      <w:pPr>
+        <w:numPr>
+          <w:ilvl w:val="0"/>
+          <w:numId w:val="5"/>
+        </w:numPr>
+        <w:spacing w:line="360" w:lineRule="auto"/>
+        <w:rPr>
+          <w:lang w:val="en-IN"/>
+        </w:rPr>
+      </w:pPr>
+      <w:r>
+        <w:rPr>
+          <w:b/>
+          <w:bCs/>
+          <w:lang w:val="en-IN"/>
+        </w:rPr>
+        <w:t xml:space="preserve">HLT </w:t>
+      </w:r>
+      <w:r>
+        <w:rPr>
+          <w:lang w:val="en-IN"/>
+        </w:rPr>
+        <w:t>(Halt and enter wait state) - The CPU finishes executing the current instruction and halts any further execution. An interrupt or reset is necessary to</w:t>
+      </w:r>
+      <w:r>
+        <w:rPr>
+          <w:lang w:val="en-IN"/>
+        </w:rPr>
+        <w:t xml:space="preserve"> </w:t>
+      </w:r>
+      <w:r>
+        <w:rPr>
+          <w:lang w:val="en-IN"/>
+        </w:rPr>
+        <w:t>exit from the halt state. Example: HLT</w:t>
+      </w:r>
+    </w:p>
+    <w:p>
+      <w:pPr>
+        <w:numPr>
+          <w:ilvl w:val="0"/>
+          <w:numId w:val="5"/>
+        </w:numPr>
+        <w:spacing w:line="360" w:lineRule="auto"/>
+        <w:rPr>
+          <w:lang w:val="en-IN"/>
+        </w:rPr>
+      </w:pPr>
+      <w:r>
+        <w:rPr>
+          <w:b/>
+          <w:bCs/>
+          <w:lang w:val="en-IN"/>
+        </w:rPr>
+        <w:t xml:space="preserve">LXI </w:t>
+      </w:r>
+      <w:r>
+        <w:rPr>
+          <w:lang w:val="en-IN"/>
+        </w:rPr>
+        <w:t>(Load register pair immediate) - The instruction loads 16-bit data in the register pair designated in the operand.</w:t>
+      </w:r>
+      <w:r>
+        <w:rPr>
+          <w:lang w:val="en-IN"/>
+        </w:rPr>
+        <w:t xml:space="preserve"> </w:t>
+      </w:r>
+      <w:r>
+        <w:rPr>
+          <w:lang w:val="en-IN"/>
+        </w:rPr>
+        <w:t xml:space="preserve"> Example: LXI H, 2034H or LXI H, XYZ</w:t>
+      </w:r>
+    </w:p>
+    <w:p>
+      <w:pPr>
+        <w:numPr>
+          <w:ilvl w:val="0"/>
+          <w:numId w:val="5"/>
+        </w:numPr>
+        <w:spacing w:line="360" w:lineRule="auto"/>
+        <w:rPr>
+          <w:lang w:val="en-IN"/>
+        </w:rPr>
+      </w:pPr>
+      <w:r>
+        <w:rPr>
+          <w:b/>
+          <w:bCs/>
+        </w:rPr>
+        <w:t xml:space="preserve">DAD </w:t>
+      </w:r>
+      <w:r>
+        <w:t>(</w:t>
+      </w:r>
+      <w:r>
+        <w:rPr>
+          <w:lang w:val="en-IN"/>
+        </w:rPr>
+        <w:t>Add register pair to H and L registers) - The 16-bit contents of the specified register pair are stored in the added to the contents of the HL register and the sum is HL register. The contents of the source register pair are not</w:t>
+      </w:r>
+      <w:r>
+        <w:rPr>
+          <w:lang w:val="en-IN"/>
+        </w:rPr>
+        <w:t xml:space="preserve"> </w:t>
+      </w:r>
+      <w:r>
+        <w:rPr>
+          <w:lang w:val="en-IN"/>
+        </w:rPr>
+        <w:t>altered. If the result is larger than 16 bits, the CY flag is set. No other flags are affected.</w:t>
+      </w:r>
+      <w:r>
+        <w:rPr>
+          <w:lang w:val="en-IN"/>
+        </w:rPr>
+        <w:t xml:space="preserve"> </w:t>
+      </w:r>
+      <w:r>
+        <w:rPr>
+          <w:lang w:val="en-IN"/>
+        </w:rPr>
+        <w:t>Example: DAD H</w:t>
+      </w:r>
+    </w:p>
+    <w:p>
+      <w:r>
+        <w:br w:type="page"/>
       </w:r>
     </w:p>
     <w:p/>
@@ -2054,6 +2362,7 @@
           <w:szCs w:val="24"/>
         </w:rPr>
       </w:pPr>
+      <w:proofErr w:type="gramStart"/>
       <w:r>
         <w:rPr>
           <w:rFonts w:ascii="Arial" w:hAnsi="Arial" w:cs="Arial"/>
@@ -2062,8 +2371,9 @@
           <w:szCs w:val="24"/>
           <w:shd w:val="clear" w:color="auto" w:fill="FFFFFF"/>
         </w:rPr>
-        <w:t>;</w:t>
-      </w:r>
+        <w:t>;Adding</w:t>
+      </w:r>
+      <w:proofErr w:type="gramEnd"/>
       <w:r>
         <w:rPr>
           <w:rFonts w:ascii="Arial" w:hAnsi="Arial" w:cs="Arial"/>
@@ -2072,7 +2382,7 @@
           <w:szCs w:val="24"/>
           <w:shd w:val="clear" w:color="auto" w:fill="FFFFFF"/>
         </w:rPr>
-        <w:t>Adding 16 – bit Numbers</w:t>
+        <w:t xml:space="preserve"> 16 – bit Numbers</w:t>
       </w:r>
       <w:r>
         <w:rPr>
@@ -2154,6 +2464,7 @@
           <w:shd w:val="clear" w:color="auto" w:fill="FFFFFF"/>
         </w:rPr>
       </w:pPr>
+      <w:proofErr w:type="gramStart"/>
       <w:r>
         <w:rPr>
           <w:rFonts w:ascii="Arial" w:hAnsi="Arial" w:cs="Arial"/>
@@ -2164,6 +2475,7 @@
         </w:rPr>
         <w:t>;code</w:t>
       </w:r>
+      <w:proofErr w:type="gramEnd"/>
       <w:r>
         <w:rPr>
           <w:rFonts w:ascii="Arial" w:hAnsi="Arial" w:cs="Arial"/>
@@ -2498,6 +2810,119 @@
     </w:lvl>
   </w:abstractNum>
   <w:abstractNum w:abstractNumId="1" w15:restartNumberingAfterBreak="0">
+    <w:nsid w:val="1F1A680C"/>
+    <w:multiLevelType w:val="hybridMultilevel"/>
+    <w:tmpl w:val="72BABB4E"/>
+    <w:lvl w:ilvl="0" w:tplc="40090001">
+      <w:start w:val="1"/>
+      <w:numFmt w:val="bullet"/>
+      <w:lvlText w:val=""/>
+      <w:lvlJc w:val="left"/>
+      <w:pPr>
+        <w:ind w:left="720" w:hanging="360"/>
+      </w:pPr>
+      <w:rPr>
+        <w:rFonts w:ascii="Symbol" w:hAnsi="Symbol" w:hint="default"/>
+      </w:rPr>
+    </w:lvl>
+    <w:lvl w:ilvl="1" w:tplc="40090003">
+      <w:start w:val="1"/>
+      <w:numFmt w:val="bullet"/>
+      <w:lvlText w:val="o"/>
+      <w:lvlJc w:val="left"/>
+      <w:pPr>
+        <w:ind w:left="1440" w:hanging="360"/>
+      </w:pPr>
+      <w:rPr>
+        <w:rFonts w:ascii="Courier New" w:hAnsi="Courier New" w:cs="Courier New" w:hint="default"/>
+      </w:rPr>
+    </w:lvl>
+    <w:lvl w:ilvl="2" w:tplc="40090005">
+      <w:start w:val="1"/>
+      <w:numFmt w:val="bullet"/>
+      <w:lvlText w:val=""/>
+      <w:lvlJc w:val="left"/>
+      <w:pPr>
+        <w:ind w:left="2160" w:hanging="360"/>
+      </w:pPr>
+      <w:rPr>
+        <w:rFonts w:ascii="Wingdings" w:hAnsi="Wingdings" w:hint="default"/>
+      </w:rPr>
+    </w:lvl>
+    <w:lvl w:ilvl="3" w:tplc="40090001">
+      <w:start w:val="1"/>
+      <w:numFmt w:val="bullet"/>
+      <w:lvlText w:val=""/>
+      <w:lvlJc w:val="left"/>
+      <w:pPr>
+        <w:ind w:left="2880" w:hanging="360"/>
+      </w:pPr>
+      <w:rPr>
+        <w:rFonts w:ascii="Symbol" w:hAnsi="Symbol" w:hint="default"/>
+      </w:rPr>
+    </w:lvl>
+    <w:lvl w:ilvl="4" w:tplc="40090003">
+      <w:start w:val="1"/>
+      <w:numFmt w:val="bullet"/>
+      <w:lvlText w:val="o"/>
+      <w:lvlJc w:val="left"/>
+      <w:pPr>
+        <w:ind w:left="3600" w:hanging="360"/>
+      </w:pPr>
+      <w:rPr>
+        <w:rFonts w:ascii="Courier New" w:hAnsi="Courier New" w:cs="Courier New" w:hint="default"/>
+      </w:rPr>
+    </w:lvl>
+    <w:lvl w:ilvl="5" w:tplc="40090005">
+      <w:start w:val="1"/>
+      <w:numFmt w:val="bullet"/>
+      <w:lvlText w:val=""/>
+      <w:lvlJc w:val="left"/>
+      <w:pPr>
+        <w:ind w:left="4320" w:hanging="360"/>
+      </w:pPr>
+      <w:rPr>
+        <w:rFonts w:ascii="Wingdings" w:hAnsi="Wingdings" w:hint="default"/>
+      </w:rPr>
+    </w:lvl>
+    <w:lvl w:ilvl="6" w:tplc="40090001">
+      <w:start w:val="1"/>
+      <w:numFmt w:val="bullet"/>
+      <w:lvlText w:val=""/>
+      <w:lvlJc w:val="left"/>
+      <w:pPr>
+        <w:ind w:left="5040" w:hanging="360"/>
+      </w:pPr>
+      <w:rPr>
+        <w:rFonts w:ascii="Symbol" w:hAnsi="Symbol" w:hint="default"/>
+      </w:rPr>
+    </w:lvl>
+    <w:lvl w:ilvl="7" w:tplc="40090003">
+      <w:start w:val="1"/>
+      <w:numFmt w:val="bullet"/>
+      <w:lvlText w:val="o"/>
+      <w:lvlJc w:val="left"/>
+      <w:pPr>
+        <w:ind w:left="5760" w:hanging="360"/>
+      </w:pPr>
+      <w:rPr>
+        <w:rFonts w:ascii="Courier New" w:hAnsi="Courier New" w:cs="Courier New" w:hint="default"/>
+      </w:rPr>
+    </w:lvl>
+    <w:lvl w:ilvl="8" w:tplc="40090005">
+      <w:start w:val="1"/>
+      <w:numFmt w:val="bullet"/>
+      <w:lvlText w:val=""/>
+      <w:lvlJc w:val="left"/>
+      <w:pPr>
+        <w:ind w:left="6480" w:hanging="360"/>
+      </w:pPr>
+      <w:rPr>
+        <w:rFonts w:ascii="Wingdings" w:hAnsi="Wingdings" w:hint="default"/>
+      </w:rPr>
+    </w:lvl>
+  </w:abstractNum>
+  <w:abstractNum w:abstractNumId="2" w15:restartNumberingAfterBreak="0">
     <w:nsid w:val="36C1443C"/>
     <w:multiLevelType w:val="hybridMultilevel"/>
     <w:tmpl w:val="6BF29FA2"/>
@@ -2586,7 +3011,7 @@
       </w:pPr>
     </w:lvl>
   </w:abstractNum>
-  <w:abstractNum w:abstractNumId="2" w15:restartNumberingAfterBreak="0">
+  <w:abstractNum w:abstractNumId="3" w15:restartNumberingAfterBreak="0">
     <w:nsid w:val="6539172F"/>
     <w:multiLevelType w:val="hybridMultilevel"/>
     <w:tmpl w:val="30661448"/>
@@ -2672,7 +3097,7 @@
       </w:pPr>
     </w:lvl>
   </w:abstractNum>
-  <w:abstractNum w:abstractNumId="3" w15:restartNumberingAfterBreak="0">
+  <w:abstractNum w:abstractNumId="4" w15:restartNumberingAfterBreak="0">
     <w:nsid w:val="65646BCC"/>
     <w:multiLevelType w:val="hybridMultilevel"/>
     <w:tmpl w:val="77AC83C8"/>
@@ -2759,16 +3184,28 @@
     </w:lvl>
   </w:abstractNum>
   <w:num w:numId="1">
-    <w:abstractNumId w:val="2"/>
+    <w:abstractNumId w:val="3"/>
   </w:num>
   <w:num w:numId="2">
-    <w:abstractNumId w:val="3"/>
+    <w:abstractNumId w:val="4"/>
   </w:num>
   <w:num w:numId="3">
     <w:abstractNumId w:val="0"/>
   </w:num>
   <w:num w:numId="4">
+    <w:abstractNumId w:val="2"/>
+  </w:num>
+  <w:num w:numId="5">
     <w:abstractNumId w:val="1"/>
+    <w:lvlOverride w:ilvl="0"/>
+    <w:lvlOverride w:ilvl="1"/>
+    <w:lvlOverride w:ilvl="2"/>
+    <w:lvlOverride w:ilvl="3"/>
+    <w:lvlOverride w:ilvl="4"/>
+    <w:lvlOverride w:ilvl="5"/>
+    <w:lvlOverride w:ilvl="6"/>
+    <w:lvlOverride w:ilvl="7"/>
+    <w:lvlOverride w:ilvl="8"/>
   </w:num>
 </w:numbering>
 </file>

</xml_diff>